<commit_message>
Add implementations for binary search tree operations including insertion, deletion, and traversal methods
</commit_message>
<xml_diff>
--- a/Day-Wise Docs/DAY15_109940600_VIKASKUMAR.docx
+++ b/Day-Wise Docs/DAY15_109940600_VIKASKUMAR.docx
@@ -15,6 +15,7 @@
       <w:r>
         <w:t xml:space="preserve"> [</w:t>
       </w:r>
+      <w:proofErr w:type="gramStart"/>
       <w:r>
         <w:t xml:space="preserve">Hint </w:t>
       </w:r>
@@ -24,6 +25,7 @@
         </w:rPr>
         <w:t>:</w:t>
       </w:r>
+      <w:proofErr w:type="gramEnd"/>
       <w:r>
         <w:t xml:space="preserve"> </w:t>
       </w:r>
@@ -38,13 +40,23 @@
       </w:r>
     </w:p>
     <w:p>
+      <w:proofErr w:type="gramStart"/>
       <w:r>
         <w:t>Example :</w:t>
       </w:r>
-    </w:p>
-    <w:p>
-      <w:r>
-        <w:t>class TreeNode {</w:t>
+      <w:proofErr w:type="gramEnd"/>
+    </w:p>
+    <w:p>
+      <w:r>
+        <w:t xml:space="preserve">class </w:t>
+      </w:r>
+      <w:proofErr w:type="spellStart"/>
+      <w:r>
+        <w:t>TreeNode</w:t>
+      </w:r>
+      <w:proofErr w:type="spellEnd"/>
+      <w:r>
+        <w:t xml:space="preserve"> {</w:t>
       </w:r>
     </w:p>
     <w:p>
@@ -54,13 +66,34 @@
     </w:p>
     <w:p>
       <w:r>
-        <w:t xml:space="preserve">    TreeNode left, right;</w:t>
-      </w:r>
-    </w:p>
-    <w:p/>
-    <w:p>
-      <w:r>
-        <w:t xml:space="preserve">    TreeNode(int item) {</w:t>
+        <w:t xml:space="preserve">    </w:t>
+      </w:r>
+      <w:proofErr w:type="spellStart"/>
+      <w:r>
+        <w:t>TreeNode</w:t>
+      </w:r>
+      <w:proofErr w:type="spellEnd"/>
+      <w:r>
+        <w:t xml:space="preserve"> left, right;</w:t>
+      </w:r>
+    </w:p>
+    <w:p/>
+    <w:p>
+      <w:r>
+        <w:t xml:space="preserve">    </w:t>
+      </w:r>
+      <w:proofErr w:type="spellStart"/>
+      <w:proofErr w:type="gramStart"/>
+      <w:r>
+        <w:t>TreeNode</w:t>
+      </w:r>
+      <w:proofErr w:type="spellEnd"/>
+      <w:r>
+        <w:t>(</w:t>
+      </w:r>
+      <w:proofErr w:type="gramEnd"/>
+      <w:r>
+        <w:t>int item) {</w:t>
       </w:r>
     </w:p>
     <w:p>
@@ -84,8 +117,13 @@
       </w:r>
     </w:p>
     <w:p>
-      <w:r>
-        <w:t xml:space="preserve">Solution :  </w:t>
+      <w:proofErr w:type="gramStart"/>
+      <w:r>
+        <w:t>Solution :</w:t>
+      </w:r>
+      <w:proofErr w:type="gramEnd"/>
+      <w:r>
+        <w:t xml:space="preserve">  </w:t>
       </w:r>
       <w:r>
         <w:t>This class represents a node in a binary tree.</w:t>
@@ -119,7 +157,7 @@
                     <pic:cNvPicPr/>
                   </pic:nvPicPr>
                   <pic:blipFill>
-                    <a:blip r:embed="rId4"/>
+                    <a:blip r:embed="rId6"/>
                     <a:stretch>
                       <a:fillRect/>
                     </a:stretch>
@@ -161,7 +199,7 @@
                     <pic:cNvPicPr/>
                   </pic:nvPicPr>
                   <pic:blipFill>
-                    <a:blip r:embed="rId5"/>
+                    <a:blip r:embed="rId7"/>
                     <a:stretch>
                       <a:fillRect/>
                     </a:stretch>
@@ -194,7 +232,15 @@
         <w:t xml:space="preserve"> </w:t>
       </w:r>
       <w:r>
-        <w:t>Create a class named Binarty Search tree in which you have 2 insert operations</w:t>
+        <w:t xml:space="preserve">Create a class named </w:t>
+      </w:r>
+      <w:proofErr w:type="spellStart"/>
+      <w:r>
+        <w:t>Binarty</w:t>
+      </w:r>
+      <w:proofErr w:type="spellEnd"/>
+      <w:r>
+        <w:t xml:space="preserve"> Search tree in which you have 2 insert operations</w:t>
       </w:r>
     </w:p>
     <w:p/>
@@ -213,7 +259,33 @@
     <w:p/>
     <w:p>
       <w:r>
-        <w:t xml:space="preserve">    TreeNode insertVal(TreeNode node, int value) {</w:t>
+        <w:t xml:space="preserve">    </w:t>
+      </w:r>
+      <w:proofErr w:type="spellStart"/>
+      <w:r>
+        <w:t>TreeNode</w:t>
+      </w:r>
+      <w:proofErr w:type="spellEnd"/>
+      <w:r>
+        <w:t xml:space="preserve"> </w:t>
+      </w:r>
+      <w:proofErr w:type="spellStart"/>
+      <w:proofErr w:type="gramStart"/>
+      <w:r>
+        <w:t>insertVal</w:t>
+      </w:r>
+      <w:proofErr w:type="spellEnd"/>
+      <w:r>
+        <w:t>(</w:t>
+      </w:r>
+      <w:proofErr w:type="spellStart"/>
+      <w:proofErr w:type="gramEnd"/>
+      <w:r>
+        <w:t>TreeNode</w:t>
+      </w:r>
+      <w:proofErr w:type="spellEnd"/>
+      <w:r>
+        <w:t xml:space="preserve"> node, int value) {</w:t>
       </w:r>
     </w:p>
     <w:p>
@@ -223,7 +295,15 @@
     </w:p>
     <w:p>
       <w:r>
-        <w:t xml:space="preserve">            node = new TreeNode(value);</w:t>
+        <w:t xml:space="preserve">            node = new </w:t>
+      </w:r>
+      <w:proofErr w:type="spellStart"/>
+      <w:r>
+        <w:t>TreeNode</w:t>
+      </w:r>
+      <w:proofErr w:type="spellEnd"/>
+      <w:r>
+        <w:t>(value);</w:t>
       </w:r>
     </w:p>
     <w:p>
@@ -238,22 +318,90 @@
     </w:p>
     <w:p>
       <w:r>
-        <w:t xml:space="preserve">        if (value &lt; node.value) {</w:t>
-      </w:r>
-    </w:p>
-    <w:p>
-      <w:r>
-        <w:t xml:space="preserve">            node.left = insertVal(node.left, value);</w:t>
-      </w:r>
-    </w:p>
-    <w:p>
-      <w:r>
-        <w:t xml:space="preserve">        } else if (value &gt; node.value) {</w:t>
-      </w:r>
-    </w:p>
-    <w:p>
-      <w:r>
-        <w:t xml:space="preserve">            node.right = insertVal(node.right, value);</w:t>
+        <w:t xml:space="preserve">        if (value &lt; </w:t>
+      </w:r>
+      <w:proofErr w:type="spellStart"/>
+      <w:r>
+        <w:t>node.value</w:t>
+      </w:r>
+      <w:proofErr w:type="spellEnd"/>
+      <w:r>
+        <w:t>) {</w:t>
+      </w:r>
+    </w:p>
+    <w:p>
+      <w:r>
+        <w:t xml:space="preserve">            </w:t>
+      </w:r>
+      <w:proofErr w:type="spellStart"/>
+      <w:proofErr w:type="gramStart"/>
+      <w:r>
+        <w:t>node.left</w:t>
+      </w:r>
+      <w:proofErr w:type="spellEnd"/>
+      <w:proofErr w:type="gramEnd"/>
+      <w:r>
+        <w:t xml:space="preserve"> = </w:t>
+      </w:r>
+      <w:proofErr w:type="spellStart"/>
+      <w:r>
+        <w:t>insertVal</w:t>
+      </w:r>
+      <w:proofErr w:type="spellEnd"/>
+      <w:r>
+        <w:t>(</w:t>
+      </w:r>
+      <w:proofErr w:type="spellStart"/>
+      <w:r>
+        <w:t>node.left</w:t>
+      </w:r>
+      <w:proofErr w:type="spellEnd"/>
+      <w:r>
+        <w:t>, value);</w:t>
+      </w:r>
+    </w:p>
+    <w:p>
+      <w:r>
+        <w:t xml:space="preserve">        } else if (value &gt; </w:t>
+      </w:r>
+      <w:proofErr w:type="spellStart"/>
+      <w:r>
+        <w:t>node.value</w:t>
+      </w:r>
+      <w:proofErr w:type="spellEnd"/>
+      <w:r>
+        <w:t>) {</w:t>
+      </w:r>
+    </w:p>
+    <w:p>
+      <w:r>
+        <w:t xml:space="preserve">            </w:t>
+      </w:r>
+      <w:proofErr w:type="spellStart"/>
+      <w:proofErr w:type="gramStart"/>
+      <w:r>
+        <w:t>node.right</w:t>
+      </w:r>
+      <w:proofErr w:type="spellEnd"/>
+      <w:proofErr w:type="gramEnd"/>
+      <w:r>
+        <w:t xml:space="preserve"> = </w:t>
+      </w:r>
+      <w:proofErr w:type="spellStart"/>
+      <w:r>
+        <w:t>insertVal</w:t>
+      </w:r>
+      <w:proofErr w:type="spellEnd"/>
+      <w:r>
+        <w:t>(</w:t>
+      </w:r>
+      <w:proofErr w:type="spellStart"/>
+      <w:r>
+        <w:t>node.right</w:t>
+      </w:r>
+      <w:proofErr w:type="spellEnd"/>
+      <w:r>
+        <w:t>, value);</w:t>
       </w:r>
     </w:p>
     <w:p>
@@ -272,8 +420,13 @@
       </w:r>
     </w:p>
     <w:p>
-      <w:r>
-        <w:t xml:space="preserve">Solution : </w:t>
+      <w:proofErr w:type="gramStart"/>
+      <w:r>
+        <w:t>Solution :</w:t>
+      </w:r>
+      <w:proofErr w:type="gramEnd"/>
+      <w:r>
+        <w:t xml:space="preserve"> </w:t>
       </w:r>
       <w:r>
         <w:drawing>
@@ -281,123 +434,6 @@
             <wp:extent cx="3793255" cy="3205625"/>
             <wp:effectExtent l="0" t="0" r="0" b="0"/>
             <wp:docPr id="3" name="Picture 3"/>
-            <wp:cNvGraphicFramePr>
-              <a:graphicFrameLocks xmlns:a="http://schemas.openxmlformats.org/drawingml/2006/main" noChangeAspect="1"/>
-            </wp:cNvGraphicFramePr>
-            <a:graphic xmlns:a="http://schemas.openxmlformats.org/drawingml/2006/main">
-              <a:graphicData uri="http://schemas.openxmlformats.org/drawingml/2006/picture">
-                <pic:pic xmlns:pic="http://schemas.openxmlformats.org/drawingml/2006/picture">
-                  <pic:nvPicPr>
-                    <pic:cNvPr id="1" name=""/>
-                    <pic:cNvPicPr/>
-                  </pic:nvPicPr>
-                  <pic:blipFill>
-                    <a:blip r:embed="rId6"/>
-                    <a:stretch>
-                      <a:fillRect/>
-                    </a:stretch>
-                  </pic:blipFill>
-                  <pic:spPr>
-                    <a:xfrm>
-                      <a:off x="0" y="0"/>
-                      <a:ext cx="3798450" cy="3210015"/>
-                    </a:xfrm>
-                    <a:prstGeom prst="rect">
-                      <a:avLst/>
-                    </a:prstGeom>
-                  </pic:spPr>
-                </pic:pic>
-              </a:graphicData>
-            </a:graphic>
-          </wp:inline>
-        </w:drawing>
-      </w:r>
-    </w:p>
-    <w:p>
-      <w:r>
-        <w:lastRenderedPageBreak/>
-        <w:t>Task 3:</w:t>
-      </w:r>
-      <w:r>
-        <w:t xml:space="preserve"> </w:t>
-      </w:r>
-      <w:r>
-        <w:t>Ionorder travel of the above code snippets from task 1 and Task 2</w:t>
-      </w:r>
-    </w:p>
-    <w:p>
-      <w:r>
-        <w:t xml:space="preserve">Solution : </w:t>
-      </w:r>
-      <w:r>
-        <w:drawing>
-          <wp:inline distT="0" distB="0" distL="0" distR="0" wp14:anchorId="194813DD" wp14:editId="53EF1842">
-            <wp:extent cx="5943600" cy="6831330"/>
-            <wp:effectExtent l="0" t="0" r="0" b="7620"/>
-            <wp:docPr id="4" name="Picture 4"/>
-            <wp:cNvGraphicFramePr>
-              <a:graphicFrameLocks xmlns:a="http://schemas.openxmlformats.org/drawingml/2006/main" noChangeAspect="1"/>
-            </wp:cNvGraphicFramePr>
-            <a:graphic xmlns:a="http://schemas.openxmlformats.org/drawingml/2006/main">
-              <a:graphicData uri="http://schemas.openxmlformats.org/drawingml/2006/picture">
-                <pic:pic xmlns:pic="http://schemas.openxmlformats.org/drawingml/2006/picture">
-                  <pic:nvPicPr>
-                    <pic:cNvPr id="1" name=""/>
-                    <pic:cNvPicPr/>
-                  </pic:nvPicPr>
-                  <pic:blipFill>
-                    <a:blip r:embed="rId7"/>
-                    <a:stretch>
-                      <a:fillRect/>
-                    </a:stretch>
-                  </pic:blipFill>
-                  <pic:spPr>
-                    <a:xfrm>
-                      <a:off x="0" y="0"/>
-                      <a:ext cx="5943600" cy="6831330"/>
-                    </a:xfrm>
-                    <a:prstGeom prst="rect">
-                      <a:avLst/>
-                    </a:prstGeom>
-                  </pic:spPr>
-                </pic:pic>
-              </a:graphicData>
-            </a:graphic>
-          </wp:inline>
-        </w:drawing>
-      </w:r>
-    </w:p>
-    <w:p/>
-    <w:p/>
-    <w:p/>
-    <w:p>
-      <w:r>
-        <w:lastRenderedPageBreak/>
-        <w:t>Task 4:</w:t>
-      </w:r>
-      <w:r>
-        <w:t xml:space="preserve"> </w:t>
-      </w:r>
-      <w:r>
-        <w:t>Create a main method Task 1, 2 and 3</w:t>
-      </w:r>
-      <w:r>
-        <w:t xml:space="preserve"> a</w:t>
-      </w:r>
-      <w:r>
-        <w:t>nd run the code..</w:t>
-      </w:r>
-    </w:p>
-    <w:p>
-      <w:r>
-        <w:t xml:space="preserve">Solution : </w:t>
-      </w:r>
-      <w:r>
-        <w:drawing>
-          <wp:inline distT="0" distB="0" distL="0" distR="0" wp14:anchorId="025C8D7B" wp14:editId="0403D265">
-            <wp:extent cx="5943600" cy="6268720"/>
-            <wp:effectExtent l="0" t="0" r="0" b="0"/>
-            <wp:docPr id="5" name="Picture 5"/>
             <wp:cNvGraphicFramePr>
               <a:graphicFrameLocks xmlns:a="http://schemas.openxmlformats.org/drawingml/2006/main" noChangeAspect="1"/>
             </wp:cNvGraphicFramePr>
@@ -417,6 +453,143 @@
                   <pic:spPr>
                     <a:xfrm>
                       <a:off x="0" y="0"/>
+                      <a:ext cx="3798450" cy="3210015"/>
+                    </a:xfrm>
+                    <a:prstGeom prst="rect">
+                      <a:avLst/>
+                    </a:prstGeom>
+                  </pic:spPr>
+                </pic:pic>
+              </a:graphicData>
+            </a:graphic>
+          </wp:inline>
+        </w:drawing>
+      </w:r>
+    </w:p>
+    <w:p>
+      <w:r>
+        <w:lastRenderedPageBreak/>
+        <w:t>Task 3:</w:t>
+      </w:r>
+      <w:r>
+        <w:t xml:space="preserve"> </w:t>
+      </w:r>
+      <w:proofErr w:type="spellStart"/>
+      <w:r>
+        <w:t>Ionorder</w:t>
+      </w:r>
+      <w:proofErr w:type="spellEnd"/>
+      <w:r>
+        <w:t xml:space="preserve"> travel of the above code snippets from task 1 and Task 2</w:t>
+      </w:r>
+    </w:p>
+    <w:p>
+      <w:proofErr w:type="gramStart"/>
+      <w:r>
+        <w:t>Solution :</w:t>
+      </w:r>
+      <w:proofErr w:type="gramEnd"/>
+      <w:r>
+        <w:t xml:space="preserve"> </w:t>
+      </w:r>
+      <w:r>
+        <w:drawing>
+          <wp:inline distT="0" distB="0" distL="0" distR="0" wp14:anchorId="194813DD" wp14:editId="53EF1842">
+            <wp:extent cx="5943600" cy="6831330"/>
+            <wp:effectExtent l="0" t="0" r="0" b="7620"/>
+            <wp:docPr id="4" name="Picture 4"/>
+            <wp:cNvGraphicFramePr>
+              <a:graphicFrameLocks xmlns:a="http://schemas.openxmlformats.org/drawingml/2006/main" noChangeAspect="1"/>
+            </wp:cNvGraphicFramePr>
+            <a:graphic xmlns:a="http://schemas.openxmlformats.org/drawingml/2006/main">
+              <a:graphicData uri="http://schemas.openxmlformats.org/drawingml/2006/picture">
+                <pic:pic xmlns:pic="http://schemas.openxmlformats.org/drawingml/2006/picture">
+                  <pic:nvPicPr>
+                    <pic:cNvPr id="1" name=""/>
+                    <pic:cNvPicPr/>
+                  </pic:nvPicPr>
+                  <pic:blipFill>
+                    <a:blip r:embed="rId9"/>
+                    <a:stretch>
+                      <a:fillRect/>
+                    </a:stretch>
+                  </pic:blipFill>
+                  <pic:spPr>
+                    <a:xfrm>
+                      <a:off x="0" y="0"/>
+                      <a:ext cx="5943600" cy="6831330"/>
+                    </a:xfrm>
+                    <a:prstGeom prst="rect">
+                      <a:avLst/>
+                    </a:prstGeom>
+                  </pic:spPr>
+                </pic:pic>
+              </a:graphicData>
+            </a:graphic>
+          </wp:inline>
+        </w:drawing>
+      </w:r>
+    </w:p>
+    <w:p/>
+    <w:p/>
+    <w:p/>
+    <w:p>
+      <w:r>
+        <w:lastRenderedPageBreak/>
+        <w:t>Task 4:</w:t>
+      </w:r>
+      <w:r>
+        <w:t xml:space="preserve"> </w:t>
+      </w:r>
+      <w:r>
+        <w:t>Create a main method Task 1, 2 and 3</w:t>
+      </w:r>
+      <w:r>
+        <w:t xml:space="preserve"> a</w:t>
+      </w:r>
+      <w:r>
+        <w:t xml:space="preserve">nd run the </w:t>
+      </w:r>
+      <w:proofErr w:type="gramStart"/>
+      <w:r>
+        <w:t>code..</w:t>
+      </w:r>
+      <w:proofErr w:type="gramEnd"/>
+    </w:p>
+    <w:p>
+      <w:proofErr w:type="gramStart"/>
+      <w:r>
+        <w:t>Solution :</w:t>
+      </w:r>
+      <w:proofErr w:type="gramEnd"/>
+      <w:r>
+        <w:t xml:space="preserve"> </w:t>
+      </w:r>
+      <w:r>
+        <w:drawing>
+          <wp:inline distT="0" distB="0" distL="0" distR="0" wp14:anchorId="025C8D7B" wp14:editId="3118B8C1">
+            <wp:extent cx="5943600" cy="6268720"/>
+            <wp:effectExtent l="0" t="0" r="0" b="0"/>
+            <wp:docPr id="5" name="Picture 5"/>
+            <wp:cNvGraphicFramePr>
+              <a:graphicFrameLocks xmlns:a="http://schemas.openxmlformats.org/drawingml/2006/main" noChangeAspect="1"/>
+            </wp:cNvGraphicFramePr>
+            <a:graphic xmlns:a="http://schemas.openxmlformats.org/drawingml/2006/main">
+              <a:graphicData uri="http://schemas.openxmlformats.org/drawingml/2006/picture">
+                <pic:pic xmlns:pic="http://schemas.openxmlformats.org/drawingml/2006/picture">
+                  <pic:nvPicPr>
+                    <pic:cNvPr id="1" name=""/>
+                    <pic:cNvPicPr/>
+                  </pic:nvPicPr>
+                  <pic:blipFill>
+                    <a:blip r:embed="rId10"/>
+                    <a:stretch>
+                      <a:fillRect/>
+                    </a:stretch>
+                  </pic:blipFill>
+                  <pic:spPr>
+                    <a:xfrm>
+                      <a:off x="0" y="0"/>
                       <a:ext cx="5943600" cy="6268720"/>
                     </a:xfrm>
                     <a:prstGeom prst="rect">
@@ -432,11 +605,1779 @@
     </w:p>
     <w:p/>
     <w:p/>
-    <w:p/>
-    <w:p/>
-    <w:p/>
-    <w:p/>
-    <w:p/>
+    <w:p>
+      <w:r>
+        <w:t xml:space="preserve">Task </w:t>
+      </w:r>
+      <w:proofErr w:type="gramStart"/>
+      <w:r>
+        <w:t>5 :</w:t>
+      </w:r>
+      <w:proofErr w:type="gramEnd"/>
+      <w:r>
+        <w:t xml:space="preserve"> Few applications of Trees &amp; Graphs.</w:t>
+      </w:r>
+    </w:p>
+    <w:p>
+      <w:proofErr w:type="gramStart"/>
+      <w:r>
+        <w:t>Solution :</w:t>
+      </w:r>
+      <w:proofErr w:type="gramEnd"/>
+      <w:r>
+        <w:t xml:space="preserve"> </w:t>
+      </w:r>
+      <w:r>
+        <w:t>Here are a few important applications of Trees and Graphs:</w:t>
+      </w:r>
+    </w:p>
+    <w:p/>
+    <w:p>
+      <w:r>
+        <w:lastRenderedPageBreak/>
+        <w:t>### Trees</w:t>
+      </w:r>
+    </w:p>
+    <w:p>
+      <w:r>
+        <w:t xml:space="preserve">1. **Hierarchical Data </w:t>
+      </w:r>
+      <w:proofErr w:type="gramStart"/>
+      <w:r>
+        <w:t>Representation:*</w:t>
+      </w:r>
+      <w:proofErr w:type="gramEnd"/>
+      <w:r>
+        <w:t xml:space="preserve">*  </w:t>
+      </w:r>
+    </w:p>
+    <w:p>
+      <w:r>
+        <w:t xml:space="preserve">   - File systems (folders and files)</w:t>
+      </w:r>
+    </w:p>
+    <w:p>
+      <w:r>
+        <w:t xml:space="preserve">   - Organization charts</w:t>
+      </w:r>
+    </w:p>
+    <w:p>
+      <w:r>
+        <w:t xml:space="preserve">   - XML/HTML document structure</w:t>
+      </w:r>
+    </w:p>
+    <w:p/>
+    <w:p>
+      <w:r>
+        <w:t xml:space="preserve">2. **Searching and </w:t>
+      </w:r>
+      <w:proofErr w:type="gramStart"/>
+      <w:r>
+        <w:t>Sorting:*</w:t>
+      </w:r>
+      <w:proofErr w:type="gramEnd"/>
+      <w:r>
+        <w:t xml:space="preserve">*  </w:t>
+      </w:r>
+    </w:p>
+    <w:p>
+      <w:r>
+        <w:t xml:space="preserve">   - Binary Search Trees (BST) for fast lookup, insertion, and deletion</w:t>
+      </w:r>
+    </w:p>
+    <w:p>
+      <w:r>
+        <w:t xml:space="preserve">   - Heaps for priority queues (used in scheduling, Dijkstra’s algorithm)</w:t>
+      </w:r>
+    </w:p>
+    <w:p/>
+    <w:p>
+      <w:r>
+        <w:t xml:space="preserve">3. **Expression </w:t>
+      </w:r>
+      <w:proofErr w:type="gramStart"/>
+      <w:r>
+        <w:t>Parsing:*</w:t>
+      </w:r>
+      <w:proofErr w:type="gramEnd"/>
+      <w:r>
+        <w:t xml:space="preserve">*  </w:t>
+      </w:r>
+    </w:p>
+    <w:p>
+      <w:r>
+        <w:t xml:space="preserve">   - Abstract Syntax Trees (AST) in compilers and interpreters</w:t>
+      </w:r>
+    </w:p>
+    <w:p/>
+    <w:p>
+      <w:r>
+        <w:t>4. **</w:t>
+      </w:r>
+      <w:proofErr w:type="gramStart"/>
+      <w:r>
+        <w:t>Databases:*</w:t>
+      </w:r>
+      <w:proofErr w:type="gramEnd"/>
+      <w:r>
+        <w:t xml:space="preserve">*  </w:t>
+      </w:r>
+    </w:p>
+    <w:p>
+      <w:r>
+        <w:t xml:space="preserve">   - B-trees and B+ trees for indexing and efficient data retrieval</w:t>
+      </w:r>
+    </w:p>
+    <w:p/>
+    <w:p>
+      <w:r>
+        <w:t>### Graphs</w:t>
+      </w:r>
+    </w:p>
+    <w:p>
+      <w:r>
+        <w:t xml:space="preserve">1. **Network </w:t>
+      </w:r>
+      <w:proofErr w:type="gramStart"/>
+      <w:r>
+        <w:t>Routing:*</w:t>
+      </w:r>
+      <w:proofErr w:type="gramEnd"/>
+      <w:r>
+        <w:t xml:space="preserve">*  </w:t>
+      </w:r>
+    </w:p>
+    <w:p>
+      <w:r>
+        <w:t xml:space="preserve">   - Internet, telephone, and transport networks (finding shortest/optimal paths)</w:t>
+      </w:r>
+    </w:p>
+    <w:p/>
+    <w:p>
+      <w:r>
+        <w:t xml:space="preserve">2. **Social </w:t>
+      </w:r>
+      <w:proofErr w:type="gramStart"/>
+      <w:r>
+        <w:t>Networks:*</w:t>
+      </w:r>
+      <w:proofErr w:type="gramEnd"/>
+      <w:r>
+        <w:t xml:space="preserve">*  </w:t>
+      </w:r>
+    </w:p>
+    <w:p>
+      <w:r>
+        <w:t xml:space="preserve">   - Modeling relationships and connections (friends, followers)</w:t>
+      </w:r>
+    </w:p>
+    <w:p/>
+    <w:p>
+      <w:r>
+        <w:t xml:space="preserve">3. **Recommendation </w:t>
+      </w:r>
+      <w:proofErr w:type="gramStart"/>
+      <w:r>
+        <w:t>Systems:*</w:t>
+      </w:r>
+      <w:proofErr w:type="gramEnd"/>
+      <w:r>
+        <w:t xml:space="preserve">*  </w:t>
+      </w:r>
+    </w:p>
+    <w:p>
+      <w:r>
+        <w:t xml:space="preserve">   - Product/user/item relationships (collaborative filtering)</w:t>
+      </w:r>
+    </w:p>
+    <w:p/>
+    <w:p>
+      <w:r>
+        <w:t xml:space="preserve">4. **Dependency </w:t>
+      </w:r>
+      <w:proofErr w:type="gramStart"/>
+      <w:r>
+        <w:t>Resolution:*</w:t>
+      </w:r>
+      <w:proofErr w:type="gramEnd"/>
+      <w:r>
+        <w:t xml:space="preserve">*  </w:t>
+      </w:r>
+    </w:p>
+    <w:p>
+      <w:r>
+        <w:t xml:space="preserve">   - Package managers, build systems (resolving dependencies)</w:t>
+      </w:r>
+    </w:p>
+    <w:p/>
+    <w:p>
+      <w:r>
+        <w:lastRenderedPageBreak/>
+        <w:t xml:space="preserve">5. **Web Crawling/Search </w:t>
+      </w:r>
+      <w:proofErr w:type="gramStart"/>
+      <w:r>
+        <w:t>Engines:*</w:t>
+      </w:r>
+      <w:proofErr w:type="gramEnd"/>
+      <w:r>
+        <w:t xml:space="preserve">*  </w:t>
+      </w:r>
+    </w:p>
+    <w:p>
+      <w:r>
+        <w:t xml:space="preserve">   - Representing and traversing the web (pages as nodes, links as edges)</w:t>
+      </w:r>
+    </w:p>
+    <w:p/>
+    <w:p/>
+    <w:p/>
+    <w:p>
+      <w:r>
+        <w:t>Task 6: Create a binary search operation on tree</w:t>
+      </w:r>
+    </w:p>
+    <w:p>
+      <w:r>
+        <w:t xml:space="preserve">(Hint: Create a </w:t>
+      </w:r>
+      <w:proofErr w:type="gramStart"/>
+      <w:r>
+        <w:t>node ,</w:t>
+      </w:r>
+      <w:proofErr w:type="gramEnd"/>
+      <w:r>
+        <w:t xml:space="preserve"> Class for binary search</w:t>
+      </w:r>
+    </w:p>
+    <w:p>
+      <w:r>
+        <w:t xml:space="preserve">Solution </w:t>
+      </w:r>
+      <w:r>
+        <w:rPr>
+          <w:rFonts w:ascii="Segoe UI Emoji" w:hAnsi="Segoe UI Emoji" w:cs="Segoe UI Emoji"/>
+        </w:rPr>
+        <w:t>👍</w:t>
+      </w:r>
+    </w:p>
+    <w:p>
+      <w:r>
+        <w:t xml:space="preserve">class </w:t>
+      </w:r>
+      <w:proofErr w:type="spellStart"/>
+      <w:r>
+        <w:t>TreeNode</w:t>
+      </w:r>
+      <w:proofErr w:type="spellEnd"/>
+      <w:r>
+        <w:t xml:space="preserve"> {</w:t>
+      </w:r>
+    </w:p>
+    <w:p>
+      <w:r>
+        <w:t xml:space="preserve">    int item;</w:t>
+      </w:r>
+    </w:p>
+    <w:p>
+      <w:r>
+        <w:t xml:space="preserve">    </w:t>
+      </w:r>
+      <w:proofErr w:type="spellStart"/>
+      <w:r>
+        <w:t>TreeNode</w:t>
+      </w:r>
+      <w:proofErr w:type="spellEnd"/>
+      <w:r>
+        <w:t xml:space="preserve"> left, right;</w:t>
+      </w:r>
+    </w:p>
+    <w:p/>
+    <w:p>
+      <w:r>
+        <w:t xml:space="preserve">    </w:t>
+      </w:r>
+      <w:proofErr w:type="spellStart"/>
+      <w:proofErr w:type="gramStart"/>
+      <w:r>
+        <w:t>TreeNode</w:t>
+      </w:r>
+      <w:proofErr w:type="spellEnd"/>
+      <w:r>
+        <w:t>(</w:t>
+      </w:r>
+      <w:proofErr w:type="gramEnd"/>
+      <w:r>
+        <w:t>int item) {</w:t>
+      </w:r>
+    </w:p>
+    <w:p>
+      <w:r>
+        <w:t xml:space="preserve">        item = item;</w:t>
+      </w:r>
+    </w:p>
+    <w:p>
+      <w:r>
+        <w:t xml:space="preserve">        left = right = null;</w:t>
+      </w:r>
+    </w:p>
+    <w:p>
+      <w:r>
+        <w:t xml:space="preserve">    }</w:t>
+      </w:r>
+    </w:p>
+    <w:p>
+      <w:r>
+        <w:t>}</w:t>
+      </w:r>
+    </w:p>
+    <w:p>
+      <w:r>
+        <w:t>class BinarySearchTreeOp02 {</w:t>
+      </w:r>
+    </w:p>
+    <w:p>
+      <w:r>
+        <w:t xml:space="preserve">    </w:t>
+      </w:r>
+      <w:proofErr w:type="spellStart"/>
+      <w:r>
+        <w:t>TreeNode</w:t>
+      </w:r>
+      <w:proofErr w:type="spellEnd"/>
+      <w:r>
+        <w:t xml:space="preserve"> root;</w:t>
+      </w:r>
+    </w:p>
+    <w:p/>
+    <w:p>
+      <w:r>
+        <w:t xml:space="preserve">    public BinarySearchTreeOp02() {</w:t>
+      </w:r>
+    </w:p>
+    <w:p>
+      <w:r>
+        <w:t xml:space="preserve">        </w:t>
+      </w:r>
+      <w:proofErr w:type="spellStart"/>
+      <w:proofErr w:type="gramStart"/>
+      <w:r>
+        <w:t>this.root</w:t>
+      </w:r>
+      <w:proofErr w:type="spellEnd"/>
+      <w:proofErr w:type="gramEnd"/>
+      <w:r>
+        <w:t xml:space="preserve"> = null;</w:t>
+      </w:r>
+    </w:p>
+    <w:p>
+      <w:r>
+        <w:t xml:space="preserve">    }</w:t>
+      </w:r>
+    </w:p>
+    <w:p/>
+    <w:p>
+      <w:r>
+        <w:t xml:space="preserve">    public </w:t>
+      </w:r>
+      <w:proofErr w:type="spellStart"/>
+      <w:r>
+        <w:t>TreeNode</w:t>
+      </w:r>
+      <w:proofErr w:type="spellEnd"/>
+      <w:r>
+        <w:t xml:space="preserve"> </w:t>
+      </w:r>
+      <w:proofErr w:type="gramStart"/>
+      <w:r>
+        <w:t>search(</w:t>
+      </w:r>
+      <w:proofErr w:type="gramEnd"/>
+      <w:r>
+        <w:t>int key) {</w:t>
+      </w:r>
+    </w:p>
+    <w:p>
+      <w:r>
+        <w:t xml:space="preserve">        </w:t>
+      </w:r>
+      <w:proofErr w:type="spellStart"/>
+      <w:r>
+        <w:t>TreeNode</w:t>
+      </w:r>
+      <w:proofErr w:type="spellEnd"/>
+      <w:r>
+        <w:t xml:space="preserve"> current = root;</w:t>
+      </w:r>
+    </w:p>
+    <w:p>
+      <w:r>
+        <w:t xml:space="preserve">        while (</w:t>
+      </w:r>
+      <w:proofErr w:type="gramStart"/>
+      <w:r>
+        <w:t>current !</w:t>
+      </w:r>
+      <w:proofErr w:type="gramEnd"/>
+      <w:r>
+        <w:t>= null) {</w:t>
+      </w:r>
+      <w:r>
+        <w:tab/>
+      </w:r>
+      <w:r>
+        <w:tab/>
+        <w:t>//</w:t>
+      </w:r>
+      <w:r>
+        <w:tab/>
+        <w:t>key 30    current 50 == root</w:t>
+      </w:r>
+    </w:p>
+    <w:p>
+      <w:r>
+        <w:t xml:space="preserve">            if (key == </w:t>
+      </w:r>
+      <w:proofErr w:type="spellStart"/>
+      <w:proofErr w:type="gramStart"/>
+      <w:r>
+        <w:t>current.item</w:t>
+      </w:r>
+      <w:proofErr w:type="spellEnd"/>
+      <w:proofErr w:type="gramEnd"/>
+      <w:r>
+        <w:t>) {</w:t>
+      </w:r>
+    </w:p>
+    <w:p>
+      <w:r>
+        <w:t xml:space="preserve">                return current; </w:t>
+      </w:r>
+    </w:p>
+    <w:p>
+      <w:r>
+        <w:lastRenderedPageBreak/>
+        <w:t xml:space="preserve">            } else if (key &lt; </w:t>
+      </w:r>
+      <w:proofErr w:type="spellStart"/>
+      <w:proofErr w:type="gramStart"/>
+      <w:r>
+        <w:t>current.item</w:t>
+      </w:r>
+      <w:proofErr w:type="spellEnd"/>
+      <w:proofErr w:type="gramEnd"/>
+      <w:r>
+        <w:t>) {</w:t>
+      </w:r>
+      <w:r>
+        <w:tab/>
+      </w:r>
+      <w:r>
+        <w:tab/>
+        <w:t>//</w:t>
+      </w:r>
+      <w:r>
+        <w:tab/>
+        <w:t>key 80    current 50 == root</w:t>
+      </w:r>
+    </w:p>
+    <w:p>
+      <w:r>
+        <w:t xml:space="preserve">                current = </w:t>
+      </w:r>
+      <w:proofErr w:type="spellStart"/>
+      <w:proofErr w:type="gramStart"/>
+      <w:r>
+        <w:t>current.left</w:t>
+      </w:r>
+      <w:proofErr w:type="spellEnd"/>
+      <w:proofErr w:type="gramEnd"/>
+      <w:r>
+        <w:t xml:space="preserve">; </w:t>
+      </w:r>
+    </w:p>
+    <w:p>
+      <w:r>
+        <w:t xml:space="preserve">            } else {</w:t>
+      </w:r>
+    </w:p>
+    <w:p>
+      <w:r>
+        <w:t xml:space="preserve">                current = </w:t>
+      </w:r>
+      <w:proofErr w:type="spellStart"/>
+      <w:proofErr w:type="gramStart"/>
+      <w:r>
+        <w:t>current.right</w:t>
+      </w:r>
+      <w:proofErr w:type="spellEnd"/>
+      <w:proofErr w:type="gramEnd"/>
+      <w:r>
+        <w:t>;</w:t>
+      </w:r>
+    </w:p>
+    <w:p>
+      <w:r>
+        <w:t xml:space="preserve">            }</w:t>
+      </w:r>
+    </w:p>
+    <w:p>
+      <w:r>
+        <w:t xml:space="preserve">        }</w:t>
+      </w:r>
+    </w:p>
+    <w:p>
+      <w:r>
+        <w:t xml:space="preserve">        return null; </w:t>
+      </w:r>
+    </w:p>
+    <w:p>
+      <w:r>
+        <w:t xml:space="preserve">    }</w:t>
+      </w:r>
+    </w:p>
+    <w:p>
+      <w:r>
+        <w:t>}</w:t>
+      </w:r>
+      <w:r>
+        <w:t>)</w:t>
+      </w:r>
+    </w:p>
+    <w:p>
+      <w:proofErr w:type="gramStart"/>
+      <w:r>
+        <w:t>Solution :</w:t>
+      </w:r>
+      <w:proofErr w:type="gramEnd"/>
+      <w:r>
+        <w:t xml:space="preserve"> </w:t>
+      </w:r>
+    </w:p>
+    <w:p>
+      <w:r>
+        <w:rPr>
+          <w:noProof/>
+        </w:rPr>
+        <w:drawing>
+          <wp:inline distT="0" distB="0" distL="0" distR="0" wp14:anchorId="6E6D9C9C" wp14:editId="70D59586">
+            <wp:extent cx="7360920" cy="4130374"/>
+            <wp:effectExtent l="0" t="0" r="0" b="3810"/>
+            <wp:docPr id="9" name="Picture 9"/>
+            <wp:cNvGraphicFramePr>
+              <a:graphicFrameLocks xmlns:a="http://schemas.openxmlformats.org/drawingml/2006/main" noChangeAspect="1"/>
+            </wp:cNvGraphicFramePr>
+            <a:graphic xmlns:a="http://schemas.openxmlformats.org/drawingml/2006/main">
+              <a:graphicData uri="http://schemas.openxmlformats.org/drawingml/2006/picture">
+                <pic:pic xmlns:pic="http://schemas.openxmlformats.org/drawingml/2006/picture">
+                  <pic:nvPicPr>
+                    <pic:cNvPr id="1" name=""/>
+                    <pic:cNvPicPr/>
+                  </pic:nvPicPr>
+                  <pic:blipFill>
+                    <a:blip r:embed="rId11"/>
+                    <a:stretch>
+                      <a:fillRect/>
+                    </a:stretch>
+                  </pic:blipFill>
+                  <pic:spPr>
+                    <a:xfrm>
+                      <a:off x="0" y="0"/>
+                      <a:ext cx="7401599" cy="4153200"/>
+                    </a:xfrm>
+                    <a:prstGeom prst="rect">
+                      <a:avLst/>
+                    </a:prstGeom>
+                  </pic:spPr>
+                </pic:pic>
+              </a:graphicData>
+            </a:graphic>
+          </wp:inline>
+        </w:drawing>
+      </w:r>
+    </w:p>
+    <w:p>
+      <w:r>
+        <w:rPr>
+          <w:noProof/>
+        </w:rPr>
+        <w:lastRenderedPageBreak/>
+        <w:drawing>
+          <wp:inline distT="0" distB="0" distL="0" distR="0" wp14:anchorId="60578341" wp14:editId="7C6F0B29">
+            <wp:extent cx="5943600" cy="6530975"/>
+            <wp:effectExtent l="0" t="0" r="0" b="3175"/>
+            <wp:docPr id="8" name="Picture 8"/>
+            <wp:cNvGraphicFramePr>
+              <a:graphicFrameLocks xmlns:a="http://schemas.openxmlformats.org/drawingml/2006/main" noChangeAspect="1"/>
+            </wp:cNvGraphicFramePr>
+            <a:graphic xmlns:a="http://schemas.openxmlformats.org/drawingml/2006/main">
+              <a:graphicData uri="http://schemas.openxmlformats.org/drawingml/2006/picture">
+                <pic:pic xmlns:pic="http://schemas.openxmlformats.org/drawingml/2006/picture">
+                  <pic:nvPicPr>
+                    <pic:cNvPr id="1" name=""/>
+                    <pic:cNvPicPr/>
+                  </pic:nvPicPr>
+                  <pic:blipFill>
+                    <a:blip r:embed="rId12"/>
+                    <a:stretch>
+                      <a:fillRect/>
+                    </a:stretch>
+                  </pic:blipFill>
+                  <pic:spPr>
+                    <a:xfrm>
+                      <a:off x="0" y="0"/>
+                      <a:ext cx="5943600" cy="6530975"/>
+                    </a:xfrm>
+                    <a:prstGeom prst="rect">
+                      <a:avLst/>
+                    </a:prstGeom>
+                  </pic:spPr>
+                </pic:pic>
+              </a:graphicData>
+            </a:graphic>
+          </wp:inline>
+        </w:drawing>
+      </w:r>
+      <w:r>
+        <w:lastRenderedPageBreak/>
+        <w:drawing>
+          <wp:inline distT="0" distB="0" distL="0" distR="0" wp14:anchorId="017DBA06" wp14:editId="10467A60">
+            <wp:extent cx="5943600" cy="5828665"/>
+            <wp:effectExtent l="0" t="0" r="0" b="635"/>
+            <wp:docPr id="7" name="Picture 7"/>
+            <wp:cNvGraphicFramePr>
+              <a:graphicFrameLocks xmlns:a="http://schemas.openxmlformats.org/drawingml/2006/main" noChangeAspect="1"/>
+            </wp:cNvGraphicFramePr>
+            <a:graphic xmlns:a="http://schemas.openxmlformats.org/drawingml/2006/main">
+              <a:graphicData uri="http://schemas.openxmlformats.org/drawingml/2006/picture">
+                <pic:pic xmlns:pic="http://schemas.openxmlformats.org/drawingml/2006/picture">
+                  <pic:nvPicPr>
+                    <pic:cNvPr id="1" name=""/>
+                    <pic:cNvPicPr/>
+                  </pic:nvPicPr>
+                  <pic:blipFill>
+                    <a:blip r:embed="rId13"/>
+                    <a:stretch>
+                      <a:fillRect/>
+                    </a:stretch>
+                  </pic:blipFill>
+                  <pic:spPr>
+                    <a:xfrm>
+                      <a:off x="0" y="0"/>
+                      <a:ext cx="5943600" cy="5828665"/>
+                    </a:xfrm>
+                    <a:prstGeom prst="rect">
+                      <a:avLst/>
+                    </a:prstGeom>
+                  </pic:spPr>
+                </pic:pic>
+              </a:graphicData>
+            </a:graphic>
+          </wp:inline>
+        </w:drawing>
+      </w:r>
+      <w:r>
+        <w:drawing>
+          <wp:inline distT="0" distB="0" distL="0" distR="0" wp14:anchorId="55787346" wp14:editId="6B0372E4">
+            <wp:extent cx="5943600" cy="654685"/>
+            <wp:effectExtent l="0" t="0" r="0" b="0"/>
+            <wp:docPr id="6" name="Picture 6"/>
+            <wp:cNvGraphicFramePr>
+              <a:graphicFrameLocks xmlns:a="http://schemas.openxmlformats.org/drawingml/2006/main" noChangeAspect="1"/>
+            </wp:cNvGraphicFramePr>
+            <a:graphic xmlns:a="http://schemas.openxmlformats.org/drawingml/2006/main">
+              <a:graphicData uri="http://schemas.openxmlformats.org/drawingml/2006/picture">
+                <pic:pic xmlns:pic="http://schemas.openxmlformats.org/drawingml/2006/picture">
+                  <pic:nvPicPr>
+                    <pic:cNvPr id="1" name=""/>
+                    <pic:cNvPicPr/>
+                  </pic:nvPicPr>
+                  <pic:blipFill>
+                    <a:blip r:embed="rId14"/>
+                    <a:stretch>
+                      <a:fillRect/>
+                    </a:stretch>
+                  </pic:blipFill>
+                  <pic:spPr>
+                    <a:xfrm>
+                      <a:off x="0" y="0"/>
+                      <a:ext cx="5943600" cy="654685"/>
+                    </a:xfrm>
+                    <a:prstGeom prst="rect">
+                      <a:avLst/>
+                    </a:prstGeom>
+                  </pic:spPr>
+                </pic:pic>
+              </a:graphicData>
+            </a:graphic>
+          </wp:inline>
+        </w:drawing>
+      </w:r>
+    </w:p>
+    <w:p/>
+    <w:p/>
+    <w:p/>
+    <w:p/>
+    <w:p/>
+    <w:p/>
+    <w:p>
+      <w:r>
+        <w:lastRenderedPageBreak/>
+        <w:t>Task 7:</w:t>
+      </w:r>
+      <w:r>
+        <w:t xml:space="preserve"> Deletion</w:t>
+      </w:r>
+    </w:p>
+    <w:p/>
+    <w:p>
+      <w:r>
+        <w:t xml:space="preserve">Solution </w:t>
+      </w:r>
+      <w:r>
+        <w:rPr>
+          <w:rFonts w:ascii="Segoe UI Emoji" w:hAnsi="Segoe UI Emoji" w:cs="Segoe UI Emoji"/>
+        </w:rPr>
+        <w:t>👍</w:t>
+      </w:r>
+    </w:p>
+    <w:p>
+      <w:r>
+        <w:t xml:space="preserve">class </w:t>
+      </w:r>
+      <w:proofErr w:type="spellStart"/>
+      <w:r>
+        <w:t>TreeNode</w:t>
+      </w:r>
+      <w:proofErr w:type="spellEnd"/>
+      <w:r>
+        <w:t xml:space="preserve"> {</w:t>
+      </w:r>
+    </w:p>
+    <w:p>
+      <w:r>
+        <w:t xml:space="preserve">    int item;</w:t>
+      </w:r>
+    </w:p>
+    <w:p>
+      <w:r>
+        <w:t xml:space="preserve">    </w:t>
+      </w:r>
+      <w:proofErr w:type="spellStart"/>
+      <w:r>
+        <w:t>TreeNode</w:t>
+      </w:r>
+      <w:proofErr w:type="spellEnd"/>
+      <w:r>
+        <w:t xml:space="preserve"> left, right;</w:t>
+      </w:r>
+    </w:p>
+    <w:p/>
+    <w:p>
+      <w:r>
+        <w:t xml:space="preserve">    </w:t>
+      </w:r>
+      <w:proofErr w:type="spellStart"/>
+      <w:proofErr w:type="gramStart"/>
+      <w:r>
+        <w:t>TreeNode</w:t>
+      </w:r>
+      <w:proofErr w:type="spellEnd"/>
+      <w:r>
+        <w:t>(</w:t>
+      </w:r>
+      <w:proofErr w:type="gramEnd"/>
+      <w:r>
+        <w:t>int item) {</w:t>
+      </w:r>
+    </w:p>
+    <w:p>
+      <w:r>
+        <w:t xml:space="preserve">        item = item;</w:t>
+      </w:r>
+    </w:p>
+    <w:p>
+      <w:r>
+        <w:t xml:space="preserve">        left = right = null;</w:t>
+      </w:r>
+    </w:p>
+    <w:p>
+      <w:r>
+        <w:t xml:space="preserve">    }</w:t>
+      </w:r>
+    </w:p>
+    <w:p>
+      <w:r>
+        <w:t>}</w:t>
+      </w:r>
+    </w:p>
+    <w:p>
+      <w:r>
+        <w:t>class BinarySearchTreeOp02 {</w:t>
+      </w:r>
+    </w:p>
+    <w:p>
+      <w:r>
+        <w:t xml:space="preserve">    </w:t>
+      </w:r>
+      <w:proofErr w:type="spellStart"/>
+      <w:r>
+        <w:t>TreeNode</w:t>
+      </w:r>
+      <w:proofErr w:type="spellEnd"/>
+      <w:r>
+        <w:t xml:space="preserve"> root;</w:t>
+      </w:r>
+    </w:p>
+    <w:p/>
+    <w:p>
+      <w:r>
+        <w:t xml:space="preserve">    public BinarySearchTreeOp02() {</w:t>
+      </w:r>
+    </w:p>
+    <w:p>
+      <w:r>
+        <w:t xml:space="preserve">        </w:t>
+      </w:r>
+      <w:proofErr w:type="spellStart"/>
+      <w:proofErr w:type="gramStart"/>
+      <w:r>
+        <w:t>this.root</w:t>
+      </w:r>
+      <w:proofErr w:type="spellEnd"/>
+      <w:proofErr w:type="gramEnd"/>
+      <w:r>
+        <w:t xml:space="preserve"> = null;</w:t>
+      </w:r>
+    </w:p>
+    <w:p>
+      <w:r>
+        <w:t xml:space="preserve">    }</w:t>
+      </w:r>
+    </w:p>
+    <w:p/>
+    <w:p>
+      <w:r>
+        <w:t xml:space="preserve">    public </w:t>
+      </w:r>
+      <w:proofErr w:type="spellStart"/>
+      <w:r>
+        <w:t>TreeNode</w:t>
+      </w:r>
+      <w:proofErr w:type="spellEnd"/>
+      <w:r>
+        <w:t xml:space="preserve"> </w:t>
+      </w:r>
+      <w:proofErr w:type="gramStart"/>
+      <w:r>
+        <w:t>search(</w:t>
+      </w:r>
+      <w:proofErr w:type="gramEnd"/>
+      <w:r>
+        <w:t>int key) {</w:t>
+      </w:r>
+    </w:p>
+    <w:p>
+      <w:r>
+        <w:t xml:space="preserve">        </w:t>
+      </w:r>
+      <w:proofErr w:type="spellStart"/>
+      <w:r>
+        <w:t>TreeNode</w:t>
+      </w:r>
+      <w:proofErr w:type="spellEnd"/>
+      <w:r>
+        <w:t xml:space="preserve"> current = root;</w:t>
+      </w:r>
+    </w:p>
+    <w:p>
+      <w:r>
+        <w:t xml:space="preserve">        while (</w:t>
+      </w:r>
+      <w:proofErr w:type="gramStart"/>
+      <w:r>
+        <w:t>current !</w:t>
+      </w:r>
+      <w:proofErr w:type="gramEnd"/>
+      <w:r>
+        <w:t>= null) {</w:t>
+      </w:r>
+      <w:r>
+        <w:tab/>
+      </w:r>
+      <w:r>
+        <w:tab/>
+        <w:t>//</w:t>
+      </w:r>
+      <w:r>
+        <w:tab/>
+        <w:t>key 30    current 50 == root</w:t>
+      </w:r>
+    </w:p>
+    <w:p>
+      <w:r>
+        <w:t xml:space="preserve">            if (key == </w:t>
+      </w:r>
+      <w:proofErr w:type="spellStart"/>
+      <w:proofErr w:type="gramStart"/>
+      <w:r>
+        <w:t>current.item</w:t>
+      </w:r>
+      <w:proofErr w:type="spellEnd"/>
+      <w:proofErr w:type="gramEnd"/>
+      <w:r>
+        <w:t>) {</w:t>
+      </w:r>
+    </w:p>
+    <w:p>
+      <w:r>
+        <w:t xml:space="preserve">                return current; </w:t>
+      </w:r>
+    </w:p>
+    <w:p>
+      <w:r>
+        <w:t xml:space="preserve">            } else if (key &lt; </w:t>
+      </w:r>
+      <w:proofErr w:type="spellStart"/>
+      <w:proofErr w:type="gramStart"/>
+      <w:r>
+        <w:t>current.item</w:t>
+      </w:r>
+      <w:proofErr w:type="spellEnd"/>
+      <w:proofErr w:type="gramEnd"/>
+      <w:r>
+        <w:t>) {</w:t>
+      </w:r>
+      <w:r>
+        <w:tab/>
+      </w:r>
+      <w:r>
+        <w:tab/>
+        <w:t>//</w:t>
+      </w:r>
+      <w:r>
+        <w:tab/>
+        <w:t>key 80    current 50 == root</w:t>
+      </w:r>
+    </w:p>
+    <w:p>
+      <w:r>
+        <w:t xml:space="preserve">                current = </w:t>
+      </w:r>
+      <w:proofErr w:type="spellStart"/>
+      <w:proofErr w:type="gramStart"/>
+      <w:r>
+        <w:t>current.left</w:t>
+      </w:r>
+      <w:proofErr w:type="spellEnd"/>
+      <w:proofErr w:type="gramEnd"/>
+      <w:r>
+        <w:t xml:space="preserve">; </w:t>
+      </w:r>
+    </w:p>
+    <w:p>
+      <w:r>
+        <w:t xml:space="preserve">            } else {</w:t>
+      </w:r>
+    </w:p>
+    <w:p>
+      <w:r>
+        <w:t xml:space="preserve">                current = </w:t>
+      </w:r>
+      <w:proofErr w:type="spellStart"/>
+      <w:proofErr w:type="gramStart"/>
+      <w:r>
+        <w:t>current.right</w:t>
+      </w:r>
+      <w:proofErr w:type="spellEnd"/>
+      <w:proofErr w:type="gramEnd"/>
+      <w:r>
+        <w:t>;</w:t>
+      </w:r>
+    </w:p>
+    <w:p>
+      <w:r>
+        <w:t xml:space="preserve">            }</w:t>
+      </w:r>
+    </w:p>
+    <w:p>
+      <w:r>
+        <w:lastRenderedPageBreak/>
+        <w:t xml:space="preserve">        }</w:t>
+      </w:r>
+    </w:p>
+    <w:p>
+      <w:r>
+        <w:t xml:space="preserve">        return null; </w:t>
+      </w:r>
+    </w:p>
+    <w:p>
+      <w:r>
+        <w:t xml:space="preserve">    }</w:t>
+      </w:r>
+    </w:p>
+    <w:p>
+      <w:r>
+        <w:t>}</w:t>
+      </w:r>
+    </w:p>
+    <w:p>
+      <w:proofErr w:type="gramStart"/>
+      <w:r>
+        <w:t>Solution :</w:t>
+      </w:r>
+      <w:proofErr w:type="gramEnd"/>
+      <w:r>
+        <w:rPr>
+          <w:noProof/>
+        </w:rPr>
+        <w:t xml:space="preserve"> </w:t>
+      </w:r>
+      <w:r>
+        <w:rPr>
+          <w:noProof/>
+        </w:rPr>
+        <w:drawing>
+          <wp:inline distT="0" distB="0" distL="0" distR="0" wp14:anchorId="353B6C66" wp14:editId="4EF556F8">
+            <wp:extent cx="5943600" cy="5786192"/>
+            <wp:effectExtent l="0" t="0" r="0" b="5080"/>
+            <wp:docPr id="12" name="Picture 12"/>
+            <wp:cNvGraphicFramePr>
+              <a:graphicFrameLocks xmlns:a="http://schemas.openxmlformats.org/drawingml/2006/main" noChangeAspect="1"/>
+            </wp:cNvGraphicFramePr>
+            <a:graphic xmlns:a="http://schemas.openxmlformats.org/drawingml/2006/main">
+              <a:graphicData uri="http://schemas.openxmlformats.org/drawingml/2006/picture">
+                <pic:pic xmlns:pic="http://schemas.openxmlformats.org/drawingml/2006/picture">
+                  <pic:nvPicPr>
+                    <pic:cNvPr id="1" name=""/>
+                    <pic:cNvPicPr/>
+                  </pic:nvPicPr>
+                  <pic:blipFill>
+                    <a:blip r:embed="rId15"/>
+                    <a:stretch>
+                      <a:fillRect/>
+                    </a:stretch>
+                  </pic:blipFill>
+                  <pic:spPr>
+                    <a:xfrm>
+                      <a:off x="0" y="0"/>
+                      <a:ext cx="5944322" cy="5786895"/>
+                    </a:xfrm>
+                    <a:prstGeom prst="rect">
+                      <a:avLst/>
+                    </a:prstGeom>
+                  </pic:spPr>
+                </pic:pic>
+              </a:graphicData>
+            </a:graphic>
+          </wp:inline>
+        </w:drawing>
+      </w:r>
+    </w:p>
+    <w:p>
+      <w:r>
+        <w:rPr>
+          <w:noProof/>
+        </w:rPr>
+        <w:lastRenderedPageBreak/>
+        <w:drawing>
+          <wp:inline distT="0" distB="0" distL="0" distR="0" wp14:anchorId="666EFEB1" wp14:editId="4B2DB281">
+            <wp:extent cx="5296535" cy="8229600"/>
+            <wp:effectExtent l="0" t="0" r="0" b="0"/>
+            <wp:docPr id="13" name="Picture 13"/>
+            <wp:cNvGraphicFramePr>
+              <a:graphicFrameLocks xmlns:a="http://schemas.openxmlformats.org/drawingml/2006/main" noChangeAspect="1"/>
+            </wp:cNvGraphicFramePr>
+            <a:graphic xmlns:a="http://schemas.openxmlformats.org/drawingml/2006/main">
+              <a:graphicData uri="http://schemas.openxmlformats.org/drawingml/2006/picture">
+                <pic:pic xmlns:pic="http://schemas.openxmlformats.org/drawingml/2006/picture">
+                  <pic:nvPicPr>
+                    <pic:cNvPr id="1" name=""/>
+                    <pic:cNvPicPr/>
+                  </pic:nvPicPr>
+                  <pic:blipFill>
+                    <a:blip r:embed="rId16"/>
+                    <a:stretch>
+                      <a:fillRect/>
+                    </a:stretch>
+                  </pic:blipFill>
+                  <pic:spPr>
+                    <a:xfrm>
+                      <a:off x="0" y="0"/>
+                      <a:ext cx="5296535" cy="8229600"/>
+                    </a:xfrm>
+                    <a:prstGeom prst="rect">
+                      <a:avLst/>
+                    </a:prstGeom>
+                  </pic:spPr>
+                </pic:pic>
+              </a:graphicData>
+            </a:graphic>
+          </wp:inline>
+        </w:drawing>
+      </w:r>
+    </w:p>
+    <w:p/>
+    <w:p>
+      <w:r>
+        <w:rPr>
+          <w:noProof/>
+        </w:rPr>
+        <w:drawing>
+          <wp:inline distT="0" distB="0" distL="0" distR="0" wp14:anchorId="2BEC31D3" wp14:editId="41344D4E">
+            <wp:extent cx="4838419" cy="6411965"/>
+            <wp:effectExtent l="0" t="0" r="635" b="8255"/>
+            <wp:docPr id="14" name="Picture 14"/>
+            <wp:cNvGraphicFramePr>
+              <a:graphicFrameLocks xmlns:a="http://schemas.openxmlformats.org/drawingml/2006/main" noChangeAspect="1"/>
+            </wp:cNvGraphicFramePr>
+            <a:graphic xmlns:a="http://schemas.openxmlformats.org/drawingml/2006/main">
+              <a:graphicData uri="http://schemas.openxmlformats.org/drawingml/2006/picture">
+                <pic:pic xmlns:pic="http://schemas.openxmlformats.org/drawingml/2006/picture">
+                  <pic:nvPicPr>
+                    <pic:cNvPr id="1" name=""/>
+                    <pic:cNvPicPr/>
+                  </pic:nvPicPr>
+                  <pic:blipFill>
+                    <a:blip r:embed="rId17"/>
+                    <a:stretch>
+                      <a:fillRect/>
+                    </a:stretch>
+                  </pic:blipFill>
+                  <pic:spPr>
+                    <a:xfrm>
+                      <a:off x="0" y="0"/>
+                      <a:ext cx="4841395" cy="6415909"/>
+                    </a:xfrm>
+                    <a:prstGeom prst="rect">
+                      <a:avLst/>
+                    </a:prstGeom>
+                  </pic:spPr>
+                </pic:pic>
+              </a:graphicData>
+            </a:graphic>
+          </wp:inline>
+        </w:drawing>
+      </w:r>
+    </w:p>
+    <w:p>
+      <w:r>
+        <w:drawing>
+          <wp:inline distT="0" distB="0" distL="0" distR="0" wp14:anchorId="5EECD70B" wp14:editId="3F02AD31">
+            <wp:extent cx="4595149" cy="805815"/>
+            <wp:effectExtent l="0" t="0" r="0" b="0"/>
+            <wp:docPr id="15" name="Picture 15"/>
+            <wp:cNvGraphicFramePr>
+              <a:graphicFrameLocks xmlns:a="http://schemas.openxmlformats.org/drawingml/2006/main" noChangeAspect="1"/>
+            </wp:cNvGraphicFramePr>
+            <a:graphic xmlns:a="http://schemas.openxmlformats.org/drawingml/2006/main">
+              <a:graphicData uri="http://schemas.openxmlformats.org/drawingml/2006/picture">
+                <pic:pic xmlns:pic="http://schemas.openxmlformats.org/drawingml/2006/picture">
+                  <pic:nvPicPr>
+                    <pic:cNvPr id="1" name=""/>
+                    <pic:cNvPicPr/>
+                  </pic:nvPicPr>
+                  <pic:blipFill>
+                    <a:blip r:embed="rId18"/>
+                    <a:stretch>
+                      <a:fillRect/>
+                    </a:stretch>
+                  </pic:blipFill>
+                  <pic:spPr>
+                    <a:xfrm>
+                      <a:off x="0" y="0"/>
+                      <a:ext cx="4617597" cy="809752"/>
+                    </a:xfrm>
+                    <a:prstGeom prst="rect">
+                      <a:avLst/>
+                    </a:prstGeom>
+                  </pic:spPr>
+                </pic:pic>
+              </a:graphicData>
+            </a:graphic>
+          </wp:inline>
+        </w:drawing>
+      </w:r>
+    </w:p>
+    <w:p/>
+    <w:p/>
+    <w:p>
+      <w:r>
+        <w:lastRenderedPageBreak/>
+        <w:t>Task 8:</w:t>
+      </w:r>
+      <w:r>
+        <w:t xml:space="preserve"> </w:t>
+      </w:r>
+      <w:r>
+        <w:t>Types of binary trees:</w:t>
+      </w:r>
+    </w:p>
+    <w:p>
+      <w:proofErr w:type="gramStart"/>
+      <w:r>
+        <w:t>Solution :</w:t>
+      </w:r>
+      <w:proofErr w:type="gramEnd"/>
+      <w:r>
+        <w:t xml:space="preserve"> </w:t>
+      </w:r>
+    </w:p>
+    <w:p>
+      <w:r>
+        <w:t>Full Binary Tree: Every node has 0 or 2 children.</w:t>
+      </w:r>
+    </w:p>
+    <w:p>
+      <w:r>
+        <w:t>Perfect Binary Tree: All internal nodes have 2 children and all leaves are at the same level.</w:t>
+      </w:r>
+    </w:p>
+    <w:p>
+      <w:r>
+        <w:t>Complete Binary Tree: All levels are completely filled except possibly the last, which is filled from left to right.</w:t>
+      </w:r>
+    </w:p>
+    <w:p>
+      <w:r>
+        <w:t>Skewed Binary Tree: All nodes have only left or only right child (left-skewed or right-skewed).</w:t>
+      </w:r>
+    </w:p>
+    <w:p>
+      <w:r>
+        <w:t>Balanced Binary Tree: The height difference between left and right subtrees of any node is at most 1 (e.g., AVL tree).</w:t>
+      </w:r>
+    </w:p>
+    <w:p>
+      <w:r>
+        <w:t>Degenerate (or Pathological) Tree: Each parent node has only one child, making it look like a linked list.</w:t>
+      </w:r>
+    </w:p>
+    <w:p/>
+    <w:p>
+      <w:r>
+        <w:t>Task 9:</w:t>
+      </w:r>
+      <w:r>
+        <w:t xml:space="preserve"> </w:t>
+      </w:r>
+      <w:r>
+        <w:t>Applications of Graphs</w:t>
+      </w:r>
+    </w:p>
+    <w:p>
+      <w:proofErr w:type="gramStart"/>
+      <w:r>
+        <w:t>Solution :</w:t>
+      </w:r>
+      <w:proofErr w:type="gramEnd"/>
+      <w:r>
+        <w:t xml:space="preserve"> </w:t>
+      </w:r>
+    </w:p>
+    <w:p>
+      <w:r>
+        <w:t>Social networks (modeling relationships)</w:t>
+      </w:r>
+    </w:p>
+    <w:p>
+      <w:r>
+        <w:t>Internet/web page links (web graph)</w:t>
+      </w:r>
+    </w:p>
+    <w:p>
+      <w:r>
+        <w:t>Network routing (finding shortest/optimal paths)</w:t>
+      </w:r>
+    </w:p>
+    <w:p>
+      <w:r>
+        <w:t>Recommendation systems (user/item relationships)</w:t>
+      </w:r>
+    </w:p>
+    <w:p>
+      <w:r>
+        <w:t>Scheduling and project planning (dependency graphs)</w:t>
+      </w:r>
+    </w:p>
+    <w:p>
+      <w:r>
+        <w:t>Maps and navigation (road networks)</w:t>
+      </w:r>
+    </w:p>
+    <w:p>
+      <w:r>
+        <w:t>Circuit design (electrical networks)</w:t>
+      </w:r>
+    </w:p>
+    <w:p>
+      <w:r>
+        <w:t>Search engines (web crawling)</w:t>
+      </w:r>
+    </w:p>
+    <w:p/>
+    <w:p/>
+    <w:p>
+      <w:r>
+        <w:t>Task 10:</w:t>
+      </w:r>
+      <w:r>
+        <w:t xml:space="preserve"> </w:t>
+      </w:r>
+      <w:r>
+        <w:t>Types of Graphs</w:t>
+      </w:r>
+    </w:p>
+    <w:p>
+      <w:proofErr w:type="gramStart"/>
+      <w:r>
+        <w:t>Solution :</w:t>
+      </w:r>
+      <w:proofErr w:type="gramEnd"/>
+      <w:r>
+        <w:t xml:space="preserve"> </w:t>
+      </w:r>
+    </w:p>
+    <w:p>
+      <w:r>
+        <w:t>Directed Graph (Digraph): Edges have a direction.</w:t>
+      </w:r>
+    </w:p>
+    <w:p>
+      <w:r>
+        <w:t>Undirected Graph: Edges have no direction.</w:t>
+      </w:r>
+    </w:p>
+    <w:p>
+      <w:r>
+        <w:t>Weighted Graph: Edges have weights/costs.</w:t>
+      </w:r>
+    </w:p>
+    <w:p>
+      <w:r>
+        <w:t>Unweighted Graph: Edges do not have weights.</w:t>
+      </w:r>
+    </w:p>
+    <w:p>
+      <w:r>
+        <w:lastRenderedPageBreak/>
+        <w:t>Cyclic Graph: Contains at least one cycle.</w:t>
+      </w:r>
+    </w:p>
+    <w:p>
+      <w:r>
+        <w:t>Acyclic Graph: No cycles (e.g., DAG - Directed Acyclic Graph).</w:t>
+      </w:r>
+    </w:p>
+    <w:p>
+      <w:r>
+        <w:t>Connected Graph: There is a path between every pair of vertices.</w:t>
+      </w:r>
+    </w:p>
+    <w:p>
+      <w:r>
+        <w:t>Disconnected Graph: Not all vertices are connected.</w:t>
+      </w:r>
+    </w:p>
+    <w:p>
+      <w:r>
+        <w:t>Complete Graph: Every pair of vertices is connected by an edge.</w:t>
+      </w:r>
+    </w:p>
+    <w:p>
+      <w:r>
+        <w:t>Sparse/Dense Graph: Based on the ratio of edges to vertices.</w:t>
+      </w:r>
+    </w:p>
+    <w:p/>
+    <w:p/>
+    <w:p>
+      <w:r>
+        <w:t xml:space="preserve">Task </w:t>
+      </w:r>
+      <w:proofErr w:type="gramStart"/>
+      <w:r>
+        <w:t>11 :</w:t>
+      </w:r>
+      <w:proofErr w:type="gramEnd"/>
+      <w:r>
+        <w:t xml:space="preserve"> </w:t>
+      </w:r>
+      <w:proofErr w:type="spellStart"/>
+      <w:r>
+        <w:t>Wap</w:t>
+      </w:r>
+      <w:proofErr w:type="spellEnd"/>
+      <w:r>
+        <w:t xml:space="preserve"> to display a graph edges in the below order no od edges 8 and no of vertex 5</w:t>
+      </w:r>
+    </w:p>
+    <w:p>
+      <w:r>
+        <w:t>1 - 2</w:t>
+      </w:r>
+    </w:p>
+    <w:p>
+      <w:r>
+        <w:t>1 - 3</w:t>
+      </w:r>
+    </w:p>
+    <w:p>
+      <w:r>
+        <w:t>1 - 4</w:t>
+      </w:r>
+    </w:p>
+    <w:p>
+      <w:r>
+        <w:t>2 - 4</w:t>
+      </w:r>
+    </w:p>
+    <w:p>
+      <w:r>
+        <w:t>2 - 5</w:t>
+      </w:r>
+    </w:p>
+    <w:p>
+      <w:r>
+        <w:t>3 - 4</w:t>
+      </w:r>
+    </w:p>
+    <w:p>
+      <w:r>
+        <w:t>3 - 5</w:t>
+      </w:r>
+    </w:p>
+    <w:p>
+      <w:r>
+        <w:t>4 - 5</w:t>
+      </w:r>
+    </w:p>
+    <w:p>
+      <w:r>
+        <w:t>Hint:</w:t>
+      </w:r>
+    </w:p>
+    <w:p>
+      <w:r>
+        <w:t xml:space="preserve">Class </w:t>
+      </w:r>
+      <w:proofErr w:type="gramStart"/>
+      <w:r>
+        <w:t>Graph{</w:t>
+      </w:r>
+      <w:proofErr w:type="gramEnd"/>
+    </w:p>
+    <w:p/>
+    <w:p>
+      <w:r>
+        <w:tab/>
+        <w:t xml:space="preserve">Class </w:t>
+      </w:r>
+      <w:proofErr w:type="gramStart"/>
+      <w:r>
+        <w:t>Edge{</w:t>
+      </w:r>
+      <w:proofErr w:type="gramEnd"/>
+    </w:p>
+    <w:p>
+      <w:r>
+        <w:tab/>
+      </w:r>
+      <w:r>
+        <w:tab/>
+        <w:t>Int start/</w:t>
+      </w:r>
+      <w:proofErr w:type="spellStart"/>
+      <w:r>
+        <w:t>src</w:t>
+      </w:r>
+      <w:proofErr w:type="spellEnd"/>
+      <w:r>
+        <w:t>;</w:t>
+      </w:r>
+    </w:p>
+    <w:p>
+      <w:r>
+        <w:tab/>
+      </w:r>
+      <w:r>
+        <w:tab/>
+        <w:t>Int end/</w:t>
+      </w:r>
+      <w:proofErr w:type="spellStart"/>
+      <w:r>
+        <w:t>dest</w:t>
+      </w:r>
+      <w:proofErr w:type="spellEnd"/>
+      <w:r>
+        <w:t>;</w:t>
+      </w:r>
+    </w:p>
+    <w:p>
+      <w:r>
+        <w:tab/>
+        <w:t>}</w:t>
+      </w:r>
+    </w:p>
+    <w:p/>
+    <w:p>
+      <w:r>
+        <w:tab/>
+        <w:t>Int vertex;</w:t>
+      </w:r>
+    </w:p>
+    <w:p>
+      <w:r>
+        <w:tab/>
+        <w:t>Int edge;</w:t>
+      </w:r>
+    </w:p>
+    <w:p/>
+    <w:p>
+      <w:r>
+        <w:t>}</w:t>
+      </w:r>
+    </w:p>
+    <w:p>
+      <w:proofErr w:type="gramStart"/>
+      <w:r>
+        <w:lastRenderedPageBreak/>
+        <w:t>Solution :</w:t>
+      </w:r>
+      <w:proofErr w:type="gramEnd"/>
+      <w:r>
+        <w:t xml:space="preserve"> </w:t>
+      </w:r>
+    </w:p>
+    <w:p>
+      <w:r>
+        <w:rPr>
+          <w:noProof/>
+        </w:rPr>
+        <w:drawing>
+          <wp:inline distT="0" distB="0" distL="0" distR="0" wp14:anchorId="29B43643" wp14:editId="11ACF8D4">
+            <wp:extent cx="5104435" cy="6517495"/>
+            <wp:effectExtent l="0" t="0" r="1270" b="0"/>
+            <wp:docPr id="17" name="Picture 17"/>
+            <wp:cNvGraphicFramePr>
+              <a:graphicFrameLocks xmlns:a="http://schemas.openxmlformats.org/drawingml/2006/main" noChangeAspect="1"/>
+            </wp:cNvGraphicFramePr>
+            <a:graphic xmlns:a="http://schemas.openxmlformats.org/drawingml/2006/main">
+              <a:graphicData uri="http://schemas.openxmlformats.org/drawingml/2006/picture">
+                <pic:pic xmlns:pic="http://schemas.openxmlformats.org/drawingml/2006/picture">
+                  <pic:nvPicPr>
+                    <pic:cNvPr id="1" name=""/>
+                    <pic:cNvPicPr/>
+                  </pic:nvPicPr>
+                  <pic:blipFill>
+                    <a:blip r:embed="rId19"/>
+                    <a:stretch>
+                      <a:fillRect/>
+                    </a:stretch>
+                  </pic:blipFill>
+                  <pic:spPr>
+                    <a:xfrm>
+                      <a:off x="0" y="0"/>
+                      <a:ext cx="5117866" cy="6534644"/>
+                    </a:xfrm>
+                    <a:prstGeom prst="rect">
+                      <a:avLst/>
+                    </a:prstGeom>
+                  </pic:spPr>
+                </pic:pic>
+              </a:graphicData>
+            </a:graphic>
+          </wp:inline>
+        </w:drawing>
+      </w:r>
+      <w:r>
+        <w:rPr>
+          <w:noProof/>
+        </w:rPr>
+        <w:drawing>
+          <wp:inline distT="0" distB="0" distL="0" distR="0" wp14:anchorId="2BF571D4" wp14:editId="021CA737">
+            <wp:extent cx="4259484" cy="1305496"/>
+            <wp:effectExtent l="0" t="0" r="0" b="9525"/>
+            <wp:docPr id="18" name="Picture 18"/>
+            <wp:cNvGraphicFramePr>
+              <a:graphicFrameLocks xmlns:a="http://schemas.openxmlformats.org/drawingml/2006/main" noChangeAspect="1"/>
+            </wp:cNvGraphicFramePr>
+            <a:graphic xmlns:a="http://schemas.openxmlformats.org/drawingml/2006/main">
+              <a:graphicData uri="http://schemas.openxmlformats.org/drawingml/2006/picture">
+                <pic:pic xmlns:pic="http://schemas.openxmlformats.org/drawingml/2006/picture">
+                  <pic:nvPicPr>
+                    <pic:cNvPr id="1" name=""/>
+                    <pic:cNvPicPr/>
+                  </pic:nvPicPr>
+                  <pic:blipFill>
+                    <a:blip r:embed="rId20"/>
+                    <a:stretch>
+                      <a:fillRect/>
+                    </a:stretch>
+                  </pic:blipFill>
+                  <pic:spPr>
+                    <a:xfrm>
+                      <a:off x="0" y="0"/>
+                      <a:ext cx="4271555" cy="1309196"/>
+                    </a:xfrm>
+                    <a:prstGeom prst="rect">
+                      <a:avLst/>
+                    </a:prstGeom>
+                  </pic:spPr>
+                </pic:pic>
+              </a:graphicData>
+            </a:graphic>
+          </wp:inline>
+        </w:drawing>
+      </w:r>
+    </w:p>
+    <w:p/>
+    <w:p/>
+    <w:p/>
+    <w:p/>
+    <w:p/>
+    <w:p/>
+    <w:p/>
+    <w:p/>
+    <w:p/>
+    <w:p/>
+    <w:p/>
+    <w:p/>
+    <w:p/>
+    <w:p/>
+    <w:p/>
+    <w:p/>
+    <w:p/>
+    <w:p/>
+    <w:p/>
+    <w:p/>
+    <w:p/>
+    <w:p>
+      <w:r>
+        <w:t>================================================================================================================================================</w:t>
+      </w:r>
+    </w:p>
+    <w:p/>
+    <w:p>
+      <w:pPr>
+        <w:pStyle w:val="Title"/>
+      </w:pPr>
+      <w:r>
+        <w:t xml:space="preserve">Home Task </w:t>
+      </w:r>
+      <w:r>
+        <w:rPr>
+          <w:rFonts w:ascii="Segoe UI Emoji" w:hAnsi="Segoe UI Emoji" w:cs="Segoe UI Emoji"/>
+        </w:rPr>
+        <w:t>👍</w:t>
+      </w:r>
+    </w:p>
+    <w:p>
+      <w:proofErr w:type="gramStart"/>
+      <w:r>
+        <w:t>Q)</w:t>
+      </w:r>
+      <w:r>
+        <w:t>Pre</w:t>
+      </w:r>
+      <w:proofErr w:type="gramEnd"/>
+      <w:r>
+        <w:t xml:space="preserve"> order and post order traversal.</w:t>
+      </w:r>
+    </w:p>
+    <w:p>
+      <w:r>
+        <w:t>A)</w:t>
+      </w:r>
+    </w:p>
+    <w:p>
+      <w:r>
+        <w:rPr>
+          <w:noProof/>
+        </w:rPr>
+        <w:lastRenderedPageBreak/>
+        <w:t xml:space="preserve"> </w:t>
+      </w:r>
+      <w:r>
+        <w:rPr>
+          <w:noProof/>
+        </w:rPr>
+        <w:drawing>
+          <wp:inline distT="0" distB="0" distL="0" distR="0" wp14:anchorId="33F2C72E" wp14:editId="0950A7D2">
+            <wp:extent cx="5299710" cy="6313990"/>
+            <wp:effectExtent l="0" t="0" r="0" b="0"/>
+            <wp:docPr id="10" name="Picture 10"/>
+            <wp:cNvGraphicFramePr>
+              <a:graphicFrameLocks xmlns:a="http://schemas.openxmlformats.org/drawingml/2006/main" noChangeAspect="1"/>
+            </wp:cNvGraphicFramePr>
+            <a:graphic xmlns:a="http://schemas.openxmlformats.org/drawingml/2006/main">
+              <a:graphicData uri="http://schemas.openxmlformats.org/drawingml/2006/picture">
+                <pic:pic xmlns:pic="http://schemas.openxmlformats.org/drawingml/2006/picture">
+                  <pic:nvPicPr>
+                    <pic:cNvPr id="1" name=""/>
+                    <pic:cNvPicPr/>
+                  </pic:nvPicPr>
+                  <pic:blipFill>
+                    <a:blip r:embed="rId21"/>
+                    <a:stretch>
+                      <a:fillRect/>
+                    </a:stretch>
+                  </pic:blipFill>
+                  <pic:spPr>
+                    <a:xfrm>
+                      <a:off x="0" y="0"/>
+                      <a:ext cx="5300960" cy="6315479"/>
+                    </a:xfrm>
+                    <a:prstGeom prst="rect">
+                      <a:avLst/>
+                    </a:prstGeom>
+                  </pic:spPr>
+                </pic:pic>
+              </a:graphicData>
+            </a:graphic>
+          </wp:inline>
+        </w:drawing>
+      </w:r>
+    </w:p>
+    <w:p>
+      <w:r>
+        <w:drawing>
+          <wp:inline distT="0" distB="0" distL="0" distR="0" wp14:anchorId="2DC40C2A" wp14:editId="55136C6A">
+            <wp:extent cx="4815068" cy="525748"/>
+            <wp:effectExtent l="0" t="0" r="0" b="8255"/>
+            <wp:docPr id="11" name="Picture 11"/>
+            <wp:cNvGraphicFramePr>
+              <a:graphicFrameLocks xmlns:a="http://schemas.openxmlformats.org/drawingml/2006/main" noChangeAspect="1"/>
+            </wp:cNvGraphicFramePr>
+            <a:graphic xmlns:a="http://schemas.openxmlformats.org/drawingml/2006/main">
+              <a:graphicData uri="http://schemas.openxmlformats.org/drawingml/2006/picture">
+                <pic:pic xmlns:pic="http://schemas.openxmlformats.org/drawingml/2006/picture">
+                  <pic:nvPicPr>
+                    <pic:cNvPr id="1" name=""/>
+                    <pic:cNvPicPr/>
+                  </pic:nvPicPr>
+                  <pic:blipFill>
+                    <a:blip r:embed="rId22"/>
+                    <a:stretch>
+                      <a:fillRect/>
+                    </a:stretch>
+                  </pic:blipFill>
+                  <pic:spPr>
+                    <a:xfrm>
+                      <a:off x="0" y="0"/>
+                      <a:ext cx="4852679" cy="529855"/>
+                    </a:xfrm>
+                    <a:prstGeom prst="rect">
+                      <a:avLst/>
+                    </a:prstGeom>
+                  </pic:spPr>
+                </pic:pic>
+              </a:graphicData>
+            </a:graphic>
+          </wp:inline>
+        </w:drawing>
+      </w:r>
+    </w:p>
     <w:p/>
     <w:p/>
     <w:p/>
@@ -448,6 +2389,163 @@
     </w:sectPr>
   </w:body>
 </w:document>
+</file>
+
+<file path=word/numbering.xml><?xml version="1.0" encoding="utf-8"?>
+<w:numbering xmlns:wpc="http://schemas.microsoft.com/office/word/2010/wordprocessingCanvas" xmlns:cx="http://schemas.microsoft.com/office/drawing/2014/chartex" xmlns:cx1="http://schemas.microsoft.com/office/drawing/2015/9/8/chartex" xmlns:cx2="http://schemas.microsoft.com/office/drawing/2015/10/21/chartex" xmlns:cx3="http://schemas.microsoft.com/office/drawing/2016/5/9/chartex" xmlns:cx4="http://schemas.microsoft.com/office/drawing/2016/5/10/chartex" xmlns:cx5="http://schemas.microsoft.com/office/drawing/2016/5/11/chartex" xmlns:cx6="http://schemas.microsoft.com/office/drawing/2016/5/12/chartex" xmlns:cx7="http://schemas.microsoft.com/office/drawing/2016/5/13/chartex" xmlns:cx8="http://schemas.microsoft.com/office/drawing/2016/5/14/chartex" xmlns:mc="http://schemas.openxmlformats.org/markup-compatibility/2006" xmlns:aink="http://schemas.microsoft.com/office/drawing/2016/ink" xmlns:am3d="http://schemas.microsoft.com/office/drawing/2017/model3d" xmlns:o="urn:schemas-microsoft-com:office:office" xmlns:r="http://schemas.openxmlformats.org/officeDocument/2006/relationships" xmlns:m="http://schemas.openxmlformats.org/officeDocument/2006/math" xmlns:v="urn:schemas-microsoft-com:vml" xmlns:wp14="http://schemas.microsoft.com/office/word/2010/wordprocessingDrawing" xmlns:wp="http://schemas.openxmlformats.org/drawingml/2006/wordprocessingDrawing" xmlns:w10="urn:schemas-microsoft-com:office:word" xmlns:w="http://schemas.openxmlformats.org/wordprocessingml/2006/main" xmlns:w14="http://schemas.microsoft.com/office/word/2010/wordml" xmlns:w15="http://schemas.microsoft.com/office/word/2012/wordml" xmlns:w16cex="http://schemas.microsoft.com/office/word/2018/wordml/cex" xmlns:w16cid="http://schemas.microsoft.com/office/word/2016/wordml/cid" xmlns:w16="http://schemas.microsoft.com/office/word/2018/wordml" xmlns:w16sdtdh="http://schemas.microsoft.com/office/word/2020/wordml/sdtdatahash" xmlns:w16se="http://schemas.microsoft.com/office/word/2015/wordml/symex" xmlns:wpg="http://schemas.microsoft.com/office/word/2010/wordprocessingGroup" xmlns:wpi="http://schemas.microsoft.com/office/word/2010/wordprocessingInk" xmlns:wne="http://schemas.microsoft.com/office/word/2006/wordml" xmlns:wps="http://schemas.microsoft.com/office/word/2010/wordprocessingShape" mc:Ignorable="w14 w15 w16se w16cid w16 w16cex w16sdtdh wp14">
+  <w:abstractNum w:abstractNumId="0" w15:restartNumberingAfterBreak="0">
+    <w:nsid w:val="6AC020FE"/>
+    <w:multiLevelType w:val="multilevel"/>
+    <w:tmpl w:val="DE725558"/>
+    <w:lvl w:ilvl="0">
+      <w:start w:val="1"/>
+      <w:numFmt w:val="bullet"/>
+      <w:lvlText w:val=""/>
+      <w:lvlJc w:val="left"/>
+      <w:pPr>
+        <w:tabs>
+          <w:tab w:val="num" w:pos="720"/>
+        </w:tabs>
+        <w:ind w:left="720" w:hanging="360"/>
+      </w:pPr>
+      <w:rPr>
+        <w:rFonts w:ascii="Symbol" w:hAnsi="Symbol" w:hint="default"/>
+        <w:sz w:val="20"/>
+      </w:rPr>
+    </w:lvl>
+    <w:lvl w:ilvl="1" w:tentative="1">
+      <w:start w:val="1"/>
+      <w:numFmt w:val="bullet"/>
+      <w:lvlText w:val="o"/>
+      <w:lvlJc w:val="left"/>
+      <w:pPr>
+        <w:tabs>
+          <w:tab w:val="num" w:pos="1440"/>
+        </w:tabs>
+        <w:ind w:left="1440" w:hanging="360"/>
+      </w:pPr>
+      <w:rPr>
+        <w:rFonts w:ascii="Courier New" w:hAnsi="Courier New" w:hint="default"/>
+        <w:sz w:val="20"/>
+      </w:rPr>
+    </w:lvl>
+    <w:lvl w:ilvl="2" w:tentative="1">
+      <w:start w:val="1"/>
+      <w:numFmt w:val="bullet"/>
+      <w:lvlText w:val=""/>
+      <w:lvlJc w:val="left"/>
+      <w:pPr>
+        <w:tabs>
+          <w:tab w:val="num" w:pos="2160"/>
+        </w:tabs>
+        <w:ind w:left="2160" w:hanging="360"/>
+      </w:pPr>
+      <w:rPr>
+        <w:rFonts w:ascii="Wingdings" w:hAnsi="Wingdings" w:hint="default"/>
+        <w:sz w:val="20"/>
+      </w:rPr>
+    </w:lvl>
+    <w:lvl w:ilvl="3" w:tentative="1">
+      <w:start w:val="1"/>
+      <w:numFmt w:val="bullet"/>
+      <w:lvlText w:val=""/>
+      <w:lvlJc w:val="left"/>
+      <w:pPr>
+        <w:tabs>
+          <w:tab w:val="num" w:pos="2880"/>
+        </w:tabs>
+        <w:ind w:left="2880" w:hanging="360"/>
+      </w:pPr>
+      <w:rPr>
+        <w:rFonts w:ascii="Wingdings" w:hAnsi="Wingdings" w:hint="default"/>
+        <w:sz w:val="20"/>
+      </w:rPr>
+    </w:lvl>
+    <w:lvl w:ilvl="4" w:tentative="1">
+      <w:start w:val="1"/>
+      <w:numFmt w:val="bullet"/>
+      <w:lvlText w:val=""/>
+      <w:lvlJc w:val="left"/>
+      <w:pPr>
+        <w:tabs>
+          <w:tab w:val="num" w:pos="3600"/>
+        </w:tabs>
+        <w:ind w:left="3600" w:hanging="360"/>
+      </w:pPr>
+      <w:rPr>
+        <w:rFonts w:ascii="Wingdings" w:hAnsi="Wingdings" w:hint="default"/>
+        <w:sz w:val="20"/>
+      </w:rPr>
+    </w:lvl>
+    <w:lvl w:ilvl="5" w:tentative="1">
+      <w:start w:val="1"/>
+      <w:numFmt w:val="bullet"/>
+      <w:lvlText w:val=""/>
+      <w:lvlJc w:val="left"/>
+      <w:pPr>
+        <w:tabs>
+          <w:tab w:val="num" w:pos="4320"/>
+        </w:tabs>
+        <w:ind w:left="4320" w:hanging="360"/>
+      </w:pPr>
+      <w:rPr>
+        <w:rFonts w:ascii="Wingdings" w:hAnsi="Wingdings" w:hint="default"/>
+        <w:sz w:val="20"/>
+      </w:rPr>
+    </w:lvl>
+    <w:lvl w:ilvl="6" w:tentative="1">
+      <w:start w:val="1"/>
+      <w:numFmt w:val="bullet"/>
+      <w:lvlText w:val=""/>
+      <w:lvlJc w:val="left"/>
+      <w:pPr>
+        <w:tabs>
+          <w:tab w:val="num" w:pos="5040"/>
+        </w:tabs>
+        <w:ind w:left="5040" w:hanging="360"/>
+      </w:pPr>
+      <w:rPr>
+        <w:rFonts w:ascii="Wingdings" w:hAnsi="Wingdings" w:hint="default"/>
+        <w:sz w:val="20"/>
+      </w:rPr>
+    </w:lvl>
+    <w:lvl w:ilvl="7" w:tentative="1">
+      <w:start w:val="1"/>
+      <w:numFmt w:val="bullet"/>
+      <w:lvlText w:val=""/>
+      <w:lvlJc w:val="left"/>
+      <w:pPr>
+        <w:tabs>
+          <w:tab w:val="num" w:pos="5760"/>
+        </w:tabs>
+        <w:ind w:left="5760" w:hanging="360"/>
+      </w:pPr>
+      <w:rPr>
+        <w:rFonts w:ascii="Wingdings" w:hAnsi="Wingdings" w:hint="default"/>
+        <w:sz w:val="20"/>
+      </w:rPr>
+    </w:lvl>
+    <w:lvl w:ilvl="8" w:tentative="1">
+      <w:start w:val="1"/>
+      <w:numFmt w:val="bullet"/>
+      <w:lvlText w:val=""/>
+      <w:lvlJc w:val="left"/>
+      <w:pPr>
+        <w:tabs>
+          <w:tab w:val="num" w:pos="6480"/>
+        </w:tabs>
+        <w:ind w:left="6480" w:hanging="360"/>
+      </w:pPr>
+      <w:rPr>
+        <w:rFonts w:ascii="Wingdings" w:hAnsi="Wingdings" w:hint="default"/>
+        <w:sz w:val="20"/>
+      </w:rPr>
+    </w:lvl>
+  </w:abstractNum>
+  <w:num w:numId="1">
+    <w:abstractNumId w:val="0"/>
+  </w:num>
+</w:numbering>
 </file>
 
 <file path=word/styles.xml><?xml version="1.0" encoding="utf-8"?>
@@ -876,6 +2974,40 @@
     <w:semiHidden/>
     <w:unhideWhenUsed/>
   </w:style>
+  <w:style w:type="paragraph" w:styleId="Title">
+    <w:name w:val="Title"/>
+    <w:basedOn w:val="Normal"/>
+    <w:next w:val="Normal"/>
+    <w:link w:val="TitleChar"/>
+    <w:uiPriority w:val="10"/>
+    <w:qFormat/>
+    <w:rsid w:val="00C41EA7"/>
+    <w:pPr>
+      <w:spacing w:after="0" w:line="240" w:lineRule="auto"/>
+      <w:contextualSpacing/>
+    </w:pPr>
+    <w:rPr>
+      <w:rFonts w:asciiTheme="majorHAnsi" w:eastAsiaTheme="majorEastAsia" w:hAnsiTheme="majorHAnsi" w:cstheme="majorBidi"/>
+      <w:spacing w:val="-10"/>
+      <w:kern w:val="28"/>
+      <w:sz w:val="56"/>
+      <w:szCs w:val="56"/>
+    </w:rPr>
+  </w:style>
+  <w:style w:type="character" w:customStyle="1" w:styleId="TitleChar">
+    <w:name w:val="Title Char"/>
+    <w:basedOn w:val="DefaultParagraphFont"/>
+    <w:link w:val="Title"/>
+    <w:uiPriority w:val="10"/>
+    <w:rsid w:val="00C41EA7"/>
+    <w:rPr>
+      <w:rFonts w:asciiTheme="majorHAnsi" w:eastAsiaTheme="majorEastAsia" w:hAnsiTheme="majorHAnsi" w:cstheme="majorBidi"/>
+      <w:spacing w:val="-10"/>
+      <w:kern w:val="28"/>
+      <w:sz w:val="56"/>
+      <w:szCs w:val="56"/>
+    </w:rPr>
+  </w:style>
 </w:styles>
 </file>
 
@@ -1172,4 +3304,16 @@
     </a:ext>
   </a:extLst>
 </a:theme>
+</file>
+
+<file path=customXml/item1.xml><?xml version="1.0" encoding="utf-8"?>
+<b:Sources xmlns:b="http://schemas.openxmlformats.org/officeDocument/2006/bibliography" xmlns="http://schemas.openxmlformats.org/officeDocument/2006/bibliography" SelectedStyle="\APASixthEditionOfficeOnline.xsl" StyleName="APA" Version="6"/>
+</file>
+
+<file path=customXml/itemProps1.xml><?xml version="1.0" encoding="utf-8"?>
+<ds:datastoreItem xmlns:ds="http://schemas.openxmlformats.org/officeDocument/2006/customXml" ds:itemID="{816A3167-70F9-4D38-B19C-9A62A2D3CF37}">
+  <ds:schemaRefs>
+    <ds:schemaRef ds:uri="http://schemas.openxmlformats.org/officeDocument/2006/bibliography"/>
+  </ds:schemaRefs>
+</ds:datastoreItem>
 </file>
</xml_diff>